<commit_message>
Actividad 2 Estructura de datos
</commit_message>
<xml_diff>
--- a/EstructuraDatos/MAPA MENTAL/Anderson_Gaviria_MapaMental.docx
+++ b/EstructuraDatos/MAPA MENTAL/Anderson_Gaviria_MapaMental.docx
@@ -323,6 +323,425 @@
         <w:rPr>
           <w:b/>
           <w:bCs/>
+        </w:rPr>
+      </w:pPr>
+    </w:p>
+    <w:p>
+      <w:pPr>
+        <w:pBdr>
+          <w:bottom w:val="single" w:sz="4" w:space="1" w:color="auto"/>
+        </w:pBdr>
+        <w:rPr>
+          <w:rFonts w:ascii="Times New Roman" w:hAnsi="Times New Roman" w:cs="Times New Roman"/>
+          <w:b/>
+          <w:bCs/>
+          <w:sz w:val="28"/>
+          <w:szCs w:val="28"/>
+        </w:rPr>
+      </w:pPr>
+    </w:p>
+    <w:p>
+      <w:pPr>
+        <w:pBdr>
+          <w:bottom w:val="single" w:sz="4" w:space="1" w:color="auto"/>
+        </w:pBdr>
+        <w:rPr>
+          <w:rFonts w:ascii="Times New Roman" w:hAnsi="Times New Roman" w:cs="Times New Roman"/>
+          <w:b/>
+          <w:bCs/>
+          <w:sz w:val="28"/>
+          <w:szCs w:val="28"/>
+        </w:rPr>
+      </w:pPr>
+    </w:p>
+    <w:p>
+      <w:pPr>
+        <w:pBdr>
+          <w:bottom w:val="single" w:sz="4" w:space="1" w:color="auto"/>
+        </w:pBdr>
+        <w:jc w:val="center"/>
+        <w:rPr>
+          <w:rFonts w:ascii="Times New Roman" w:hAnsi="Times New Roman" w:cs="Times New Roman"/>
+          <w:b/>
+          <w:bCs/>
+          <w:sz w:val="28"/>
+          <w:szCs w:val="28"/>
+        </w:rPr>
+      </w:pPr>
+      <w:r>
+        <w:rPr>
+          <w:rFonts w:ascii="Times New Roman" w:hAnsi="Times New Roman" w:cs="Times New Roman"/>
+          <w:b/>
+          <w:bCs/>
+          <w:sz w:val="28"/>
+          <w:szCs w:val="28"/>
+        </w:rPr>
+        <w:t>Mapa mental:</w:t>
+      </w:r>
+    </w:p>
+    <w:p>
+      <w:pPr>
+        <w:pBdr>
+          <w:bottom w:val="single" w:sz="4" w:space="1" w:color="auto"/>
+        </w:pBdr>
+        <w:rPr>
+          <w:rFonts w:ascii="Times New Roman" w:hAnsi="Times New Roman" w:cs="Times New Roman"/>
+          <w:b/>
+          <w:bCs/>
+          <w:sz w:val="28"/>
+          <w:szCs w:val="28"/>
+        </w:rPr>
+      </w:pPr>
+    </w:p>
+    <w:p>
+      <w:pPr>
+        <w:pBdr>
+          <w:bottom w:val="single" w:sz="4" w:space="1" w:color="auto"/>
+        </w:pBdr>
+        <w:rPr>
+          <w:rFonts w:ascii="Times New Roman" w:hAnsi="Times New Roman" w:cs="Times New Roman"/>
+          <w:b/>
+          <w:bCs/>
+          <w:sz w:val="28"/>
+          <w:szCs w:val="28"/>
+        </w:rPr>
+      </w:pPr>
+    </w:p>
+    <w:p>
+      <w:pPr>
+        <w:pBdr>
+          <w:bottom w:val="single" w:sz="4" w:space="1" w:color="auto"/>
+        </w:pBdr>
+        <w:rPr>
+          <w:rFonts w:ascii="Times New Roman" w:hAnsi="Times New Roman" w:cs="Times New Roman"/>
+          <w:b/>
+          <w:bCs/>
+          <w:sz w:val="28"/>
+          <w:szCs w:val="28"/>
+        </w:rPr>
+      </w:pPr>
+      <w:r>
+        <w:rPr>
+          <w:rFonts w:ascii="Times New Roman" w:hAnsi="Times New Roman" w:cs="Times New Roman"/>
+          <w:b/>
+          <w:bCs/>
+          <w:noProof/>
+          <w:sz w:val="28"/>
+          <w:szCs w:val="28"/>
+        </w:rPr>
+        <w:drawing>
+          <wp:anchor distT="0" distB="0" distL="114300" distR="114300" simplePos="0" relativeHeight="251658240" behindDoc="0" locked="0" layoutInCell="1" allowOverlap="1" wp14:anchorId="6ADDD8FC" wp14:editId="18A1C854">
+            <wp:simplePos x="0" y="0"/>
+            <wp:positionH relativeFrom="column">
+              <wp:posOffset>-838200</wp:posOffset>
+            </wp:positionH>
+            <wp:positionV relativeFrom="paragraph">
+              <wp:posOffset>111125</wp:posOffset>
+            </wp:positionV>
+            <wp:extent cx="7510145" cy="5638800"/>
+            <wp:effectExtent l="0" t="0" r="0" b="0"/>
+            <wp:wrapNone/>
+            <wp:docPr id="1377519559" name="Picture 2"/>
+            <wp:cNvGraphicFramePr>
+              <a:graphicFrameLocks xmlns:a="http://schemas.openxmlformats.org/drawingml/2006/main" noChangeAspect="1"/>
+            </wp:cNvGraphicFramePr>
+            <a:graphic xmlns:a="http://schemas.openxmlformats.org/drawingml/2006/main">
+              <a:graphicData uri="http://schemas.openxmlformats.org/drawingml/2006/picture">
+                <pic:pic xmlns:pic="http://schemas.openxmlformats.org/drawingml/2006/picture">
+                  <pic:nvPicPr>
+                    <pic:cNvPr id="0" name="Picture 2"/>
+                    <pic:cNvPicPr>
+                      <a:picLocks noChangeAspect="1" noChangeArrowheads="1"/>
+                    </pic:cNvPicPr>
+                  </pic:nvPicPr>
+                  <pic:blipFill>
+                    <a:blip r:embed="rId8">
+                      <a:extLst>
+                        <a:ext uri="{28A0092B-C50C-407E-A947-70E740481C1C}">
+                          <a14:useLocalDpi xmlns:a14="http://schemas.microsoft.com/office/drawing/2010/main" val="0"/>
+                        </a:ext>
+                      </a:extLst>
+                    </a:blip>
+                    <a:srcRect/>
+                    <a:stretch>
+                      <a:fillRect/>
+                    </a:stretch>
+                  </pic:blipFill>
+                  <pic:spPr bwMode="auto">
+                    <a:xfrm>
+                      <a:off x="0" y="0"/>
+                      <a:ext cx="7510145" cy="5638800"/>
+                    </a:xfrm>
+                    <a:prstGeom prst="rect">
+                      <a:avLst/>
+                    </a:prstGeom>
+                    <a:noFill/>
+                    <a:ln>
+                      <a:noFill/>
+                    </a:ln>
+                  </pic:spPr>
+                </pic:pic>
+              </a:graphicData>
+            </a:graphic>
+            <wp14:sizeRelH relativeFrom="margin">
+              <wp14:pctWidth>0</wp14:pctWidth>
+            </wp14:sizeRelH>
+            <wp14:sizeRelV relativeFrom="margin">
+              <wp14:pctHeight>0</wp14:pctHeight>
+            </wp14:sizeRelV>
+          </wp:anchor>
+        </w:drawing>
+      </w:r>
+    </w:p>
+    <w:p>
+      <w:pPr>
+        <w:pBdr>
+          <w:bottom w:val="single" w:sz="4" w:space="1" w:color="auto"/>
+        </w:pBdr>
+        <w:rPr>
+          <w:rFonts w:ascii="Times New Roman" w:hAnsi="Times New Roman" w:cs="Times New Roman"/>
+          <w:b/>
+          <w:bCs/>
+          <w:sz w:val="28"/>
+          <w:szCs w:val="28"/>
+        </w:rPr>
+      </w:pPr>
+    </w:p>
+    <w:p>
+      <w:pPr>
+        <w:pBdr>
+          <w:bottom w:val="single" w:sz="4" w:space="1" w:color="auto"/>
+        </w:pBdr>
+        <w:rPr>
+          <w:rFonts w:ascii="Times New Roman" w:hAnsi="Times New Roman" w:cs="Times New Roman"/>
+          <w:b/>
+          <w:bCs/>
+          <w:sz w:val="28"/>
+          <w:szCs w:val="28"/>
+        </w:rPr>
+      </w:pPr>
+    </w:p>
+    <w:p>
+      <w:pPr>
+        <w:pBdr>
+          <w:bottom w:val="single" w:sz="4" w:space="1" w:color="auto"/>
+        </w:pBdr>
+        <w:rPr>
+          <w:rFonts w:ascii="Times New Roman" w:hAnsi="Times New Roman" w:cs="Times New Roman"/>
+          <w:b/>
+          <w:bCs/>
+          <w:sz w:val="28"/>
+          <w:szCs w:val="28"/>
+        </w:rPr>
+      </w:pPr>
+    </w:p>
+    <w:p>
+      <w:pPr>
+        <w:pBdr>
+          <w:bottom w:val="single" w:sz="4" w:space="1" w:color="auto"/>
+        </w:pBdr>
+        <w:rPr>
+          <w:rFonts w:ascii="Times New Roman" w:hAnsi="Times New Roman" w:cs="Times New Roman"/>
+          <w:b/>
+          <w:bCs/>
+          <w:sz w:val="28"/>
+          <w:szCs w:val="28"/>
+        </w:rPr>
+      </w:pPr>
+    </w:p>
+    <w:p>
+      <w:pPr>
+        <w:pBdr>
+          <w:bottom w:val="single" w:sz="4" w:space="1" w:color="auto"/>
+        </w:pBdr>
+        <w:rPr>
+          <w:rFonts w:ascii="Times New Roman" w:hAnsi="Times New Roman" w:cs="Times New Roman"/>
+          <w:b/>
+          <w:bCs/>
+          <w:sz w:val="28"/>
+          <w:szCs w:val="28"/>
+        </w:rPr>
+      </w:pPr>
+    </w:p>
+    <w:p>
+      <w:pPr>
+        <w:pBdr>
+          <w:bottom w:val="single" w:sz="4" w:space="1" w:color="auto"/>
+        </w:pBdr>
+        <w:rPr>
+          <w:rFonts w:ascii="Times New Roman" w:hAnsi="Times New Roman" w:cs="Times New Roman"/>
+          <w:b/>
+          <w:bCs/>
+          <w:sz w:val="28"/>
+          <w:szCs w:val="28"/>
+        </w:rPr>
+      </w:pPr>
+    </w:p>
+    <w:p>
+      <w:pPr>
+        <w:pBdr>
+          <w:bottom w:val="single" w:sz="4" w:space="1" w:color="auto"/>
+        </w:pBdr>
+        <w:rPr>
+          <w:rFonts w:ascii="Times New Roman" w:hAnsi="Times New Roman" w:cs="Times New Roman"/>
+          <w:b/>
+          <w:bCs/>
+          <w:sz w:val="28"/>
+          <w:szCs w:val="28"/>
+        </w:rPr>
+      </w:pPr>
+    </w:p>
+    <w:p>
+      <w:pPr>
+        <w:pBdr>
+          <w:bottom w:val="single" w:sz="4" w:space="1" w:color="auto"/>
+        </w:pBdr>
+        <w:rPr>
+          <w:rFonts w:ascii="Times New Roman" w:hAnsi="Times New Roman" w:cs="Times New Roman"/>
+          <w:b/>
+          <w:bCs/>
+          <w:sz w:val="28"/>
+          <w:szCs w:val="28"/>
+        </w:rPr>
+      </w:pPr>
+    </w:p>
+    <w:p>
+      <w:pPr>
+        <w:pBdr>
+          <w:bottom w:val="single" w:sz="4" w:space="1" w:color="auto"/>
+        </w:pBdr>
+        <w:rPr>
+          <w:rFonts w:ascii="Times New Roman" w:hAnsi="Times New Roman" w:cs="Times New Roman"/>
+          <w:b/>
+          <w:bCs/>
+          <w:sz w:val="28"/>
+          <w:szCs w:val="28"/>
+        </w:rPr>
+      </w:pPr>
+    </w:p>
+    <w:p>
+      <w:pPr>
+        <w:pBdr>
+          <w:bottom w:val="single" w:sz="4" w:space="1" w:color="auto"/>
+        </w:pBdr>
+        <w:rPr>
+          <w:rFonts w:ascii="Times New Roman" w:hAnsi="Times New Roman" w:cs="Times New Roman"/>
+          <w:b/>
+          <w:bCs/>
+          <w:sz w:val="28"/>
+          <w:szCs w:val="28"/>
+        </w:rPr>
+      </w:pPr>
+    </w:p>
+    <w:p>
+      <w:pPr>
+        <w:pBdr>
+          <w:bottom w:val="single" w:sz="4" w:space="1" w:color="auto"/>
+        </w:pBdr>
+        <w:rPr>
+          <w:rFonts w:ascii="Times New Roman" w:hAnsi="Times New Roman" w:cs="Times New Roman"/>
+          <w:b/>
+          <w:bCs/>
+          <w:sz w:val="28"/>
+          <w:szCs w:val="28"/>
+        </w:rPr>
+      </w:pPr>
+    </w:p>
+    <w:p>
+      <w:pPr>
+        <w:pBdr>
+          <w:bottom w:val="single" w:sz="4" w:space="1" w:color="auto"/>
+        </w:pBdr>
+        <w:rPr>
+          <w:rFonts w:ascii="Times New Roman" w:hAnsi="Times New Roman" w:cs="Times New Roman"/>
+          <w:b/>
+          <w:bCs/>
+          <w:sz w:val="28"/>
+          <w:szCs w:val="28"/>
+        </w:rPr>
+      </w:pPr>
+    </w:p>
+    <w:p>
+      <w:pPr>
+        <w:pBdr>
+          <w:bottom w:val="single" w:sz="4" w:space="1" w:color="auto"/>
+        </w:pBdr>
+        <w:rPr>
+          <w:rFonts w:ascii="Times New Roman" w:hAnsi="Times New Roman" w:cs="Times New Roman"/>
+          <w:b/>
+          <w:bCs/>
+          <w:sz w:val="28"/>
+          <w:szCs w:val="28"/>
+        </w:rPr>
+      </w:pPr>
+    </w:p>
+    <w:p>
+      <w:pPr>
+        <w:pBdr>
+          <w:bottom w:val="single" w:sz="4" w:space="1" w:color="auto"/>
+        </w:pBdr>
+        <w:rPr>
+          <w:rFonts w:ascii="Times New Roman" w:hAnsi="Times New Roman" w:cs="Times New Roman"/>
+          <w:b/>
+          <w:bCs/>
+          <w:sz w:val="28"/>
+          <w:szCs w:val="28"/>
+        </w:rPr>
+      </w:pPr>
+    </w:p>
+    <w:p>
+      <w:pPr>
+        <w:pBdr>
+          <w:bottom w:val="single" w:sz="4" w:space="1" w:color="auto"/>
+        </w:pBdr>
+        <w:rPr>
+          <w:rFonts w:ascii="Times New Roman" w:hAnsi="Times New Roman" w:cs="Times New Roman"/>
+          <w:b/>
+          <w:bCs/>
+          <w:sz w:val="28"/>
+          <w:szCs w:val="28"/>
+        </w:rPr>
+      </w:pPr>
+    </w:p>
+    <w:p>
+      <w:pPr>
+        <w:pBdr>
+          <w:bottom w:val="single" w:sz="4" w:space="1" w:color="auto"/>
+        </w:pBdr>
+        <w:rPr>
+          <w:rFonts w:ascii="Times New Roman" w:hAnsi="Times New Roman" w:cs="Times New Roman"/>
+          <w:b/>
+          <w:bCs/>
+          <w:sz w:val="28"/>
+          <w:szCs w:val="28"/>
+        </w:rPr>
+      </w:pPr>
+    </w:p>
+    <w:p>
+      <w:pPr>
+        <w:pBdr>
+          <w:bottom w:val="single" w:sz="4" w:space="1" w:color="auto"/>
+        </w:pBdr>
+        <w:rPr>
+          <w:rFonts w:ascii="Times New Roman" w:hAnsi="Times New Roman" w:cs="Times New Roman"/>
+          <w:b/>
+          <w:bCs/>
+          <w:sz w:val="28"/>
+          <w:szCs w:val="28"/>
+        </w:rPr>
+      </w:pPr>
+    </w:p>
+    <w:p>
+      <w:pPr>
+        <w:pBdr>
+          <w:bottom w:val="single" w:sz="4" w:space="1" w:color="auto"/>
+        </w:pBdr>
+        <w:rPr>
+          <w:rFonts w:ascii="Times New Roman" w:hAnsi="Times New Roman" w:cs="Times New Roman"/>
+          <w:b/>
+          <w:bCs/>
+          <w:sz w:val="28"/>
+          <w:szCs w:val="28"/>
         </w:rPr>
       </w:pPr>
     </w:p>
@@ -627,86 +1046,31 @@
     </w:p>
     <w:p>
       <w:pPr>
-        <w:pStyle w:val="NormasAPA"/>
-        <w:ind w:firstLine="0"/>
-        <w:rPr>
-          <w:b/>
-          <w:bCs/>
-        </w:rPr>
-      </w:pPr>
-      <w:r>
-        <w:rPr>
-          <w:b/>
-          <w:bCs/>
-        </w:rPr>
-        <w:t xml:space="preserve">Para abrir el mapa </w:t>
-      </w:r>
-      <w:r>
-        <w:rPr>
-          <w:b/>
-          <w:bCs/>
-        </w:rPr>
-        <w:t>mental</w:t>
-      </w:r>
-      <w:r>
-        <w:rPr>
-          <w:b/>
-          <w:bCs/>
-        </w:rPr>
-        <w:t xml:space="preserve">, mantén presionada la tecla </w:t>
-      </w:r>
-      <w:proofErr w:type="spellStart"/>
-      <w:r>
-        <w:rPr>
-          <w:b/>
-          <w:bCs/>
-        </w:rPr>
-        <w:t>Ctrl</w:t>
-      </w:r>
-      <w:proofErr w:type="spellEnd"/>
-      <w:r>
-        <w:rPr>
-          <w:b/>
-          <w:bCs/>
-        </w:rPr>
-        <w:t xml:space="preserve"> y haz clic en el</w:t>
-      </w:r>
-      <w:r>
-        <w:rPr>
-          <w:b/>
-          <w:bCs/>
-        </w:rPr>
-        <w:t xml:space="preserve"> </w:t>
-      </w:r>
-      <w:r>
-        <w:rPr>
-          <w:b/>
-          <w:bCs/>
-        </w:rPr>
-        <w:t>enlace.</w:t>
-      </w:r>
-    </w:p>
-    <w:p>
-      <w:pPr>
-        <w:pStyle w:val="NormasAPA"/>
-        <w:ind w:firstLine="0"/>
-        <w:rPr>
-          <w:sz w:val="32"/>
-          <w:szCs w:val="32"/>
-        </w:rPr>
-      </w:pPr>
-      <w:hyperlink r:id="rId8" w:history="1">
-        <w:r>
-          <w:rPr>
-            <w:rStyle w:val="Hyperlink"/>
-            <w:b/>
-            <w:bCs/>
-            <w:sz w:val="22"/>
-            <w:szCs w:val="22"/>
-          </w:rPr>
-          <w:t>https://github.com/Ander0296/Universidad/blob/main/ESTRUCTURA%20DE%20DATOS/MAPA%20MENTAL/TiposDatos.png</w:t>
-        </w:r>
-      </w:hyperlink>
+        <w:pBdr>
+          <w:bottom w:val="single" w:sz="4" w:space="1" w:color="auto"/>
+        </w:pBdr>
+        <w:rPr>
+          <w:rFonts w:ascii="Times New Roman" w:hAnsi="Times New Roman" w:cs="Times New Roman"/>
+          <w:b/>
+          <w:bCs/>
+          <w:sz w:val="28"/>
+          <w:szCs w:val="28"/>
+        </w:rPr>
+      </w:pPr>
+    </w:p>
+    <w:p>
+      <w:pPr>
+        <w:pBdr>
+          <w:bottom w:val="single" w:sz="4" w:space="1" w:color="auto"/>
+        </w:pBdr>
+        <w:rPr>
+          <w:rFonts w:ascii="Times New Roman" w:hAnsi="Times New Roman" w:cs="Times New Roman"/>
+          <w:b/>
+          <w:bCs/>
+          <w:sz w:val="28"/>
+          <w:szCs w:val="28"/>
+        </w:rPr>
+      </w:pPr>
     </w:p>
     <w:p>
       <w:pPr>
@@ -878,47 +1242,6 @@
     </w:p>
     <w:p>
       <w:pPr>
-        <w:pStyle w:val="NormasAPA"/>
-        <w:ind w:firstLine="0"/>
-        <w:rPr>
-          <w:b/>
-          <w:bCs/>
-        </w:rPr>
-      </w:pPr>
-      <w:r>
-        <w:rPr>
-          <w:b/>
-          <w:bCs/>
-        </w:rPr>
-        <w:t>Mapa mental:</w:t>
-      </w:r>
-    </w:p>
-    <w:p>
-      <w:pPr>
-        <w:pStyle w:val="NormasAPA"/>
-        <w:ind w:firstLine="0"/>
-        <w:rPr>
-          <w:b/>
-          <w:bCs/>
-          <w:sz w:val="22"/>
-          <w:szCs w:val="22"/>
-        </w:rPr>
-      </w:pPr>
-      <w:hyperlink r:id="rId9" w:history="1">
-        <w:r>
-          <w:rPr>
-            <w:rStyle w:val="Hyperlink"/>
-            <w:b/>
-            <w:bCs/>
-            <w:sz w:val="22"/>
-            <w:szCs w:val="22"/>
-          </w:rPr>
-          <w:t>https://github.com/Ander0296/Universidad/blob/main/ESTRUCTURA%20DE%20DATOS/MAPA%20MENTAL/EstructuraDatos.png</w:t>
-        </w:r>
-      </w:hyperlink>
-    </w:p>
-    <w:p>
-      <w:pPr>
         <w:pBdr>
           <w:bottom w:val="single" w:sz="4" w:space="1" w:color="auto"/>
         </w:pBdr>
@@ -930,6 +1253,34 @@
           <w:szCs w:val="28"/>
         </w:rPr>
       </w:pPr>
+    </w:p>
+    <w:p>
+      <w:pPr>
+        <w:pBdr>
+          <w:bottom w:val="single" w:sz="4" w:space="1" w:color="auto"/>
+        </w:pBdr>
+        <w:rPr>
+          <w:rFonts w:ascii="Times New Roman" w:hAnsi="Times New Roman" w:cs="Times New Roman"/>
+          <w:b/>
+          <w:bCs/>
+          <w:sz w:val="28"/>
+          <w:szCs w:val="28"/>
+        </w:rPr>
+      </w:pPr>
+    </w:p>
+    <w:p>
+      <w:pPr>
+        <w:pBdr>
+          <w:bottom w:val="single" w:sz="4" w:space="1" w:color="auto"/>
+        </w:pBdr>
+        <w:rPr>
+          <w:rFonts w:ascii="Times New Roman" w:hAnsi="Times New Roman" w:cs="Times New Roman"/>
+          <w:b/>
+          <w:bCs/>
+          <w:sz w:val="28"/>
+          <w:szCs w:val="28"/>
+        </w:rPr>
+      </w:pPr>
       <w:r>
         <w:rPr>
           <w:rFonts w:ascii="Times New Roman" w:hAnsi="Times New Roman" w:cs="Times New Roman"/>
@@ -1041,39 +1392,130 @@
           <w:bCs/>
         </w:rPr>
       </w:pPr>
-      <w:r>
-        <w:rPr>
-          <w:b/>
-          <w:bCs/>
-        </w:rPr>
-        <w:t>Mapa mental:</w:t>
-      </w:r>
     </w:p>
     <w:p>
       <w:pPr>
         <w:pStyle w:val="NormasAPA"/>
         <w:ind w:firstLine="0"/>
-        <w:jc w:val="left"/>
-        <w:rPr>
-          <w:b/>
-          <w:bCs/>
-        </w:rPr>
-      </w:pPr>
-      <w:hyperlink r:id="rId10" w:history="1">
-        <w:r>
-          <w:rPr>
-            <w:rStyle w:val="Hyperlink"/>
-            <w:b/>
-            <w:bCs/>
-          </w:rPr>
-          <w:t>https://github.com/Ander0296/EstructuraDatos/blob/main/EstructuraDatos.png</w:t>
-        </w:r>
-      </w:hyperlink>
+        <w:rPr>
+          <w:b/>
+          <w:bCs/>
+        </w:rPr>
+      </w:pPr>
+    </w:p>
+    <w:p>
+      <w:pPr>
+        <w:pBdr>
+          <w:bottom w:val="single" w:sz="4" w:space="1" w:color="auto"/>
+        </w:pBdr>
+        <w:rPr>
+          <w:rFonts w:ascii="Times New Roman" w:hAnsi="Times New Roman" w:cs="Times New Roman"/>
+          <w:b/>
+          <w:bCs/>
+          <w:sz w:val="28"/>
+          <w:szCs w:val="28"/>
+        </w:rPr>
+      </w:pPr>
+      <w:r>
+        <w:rPr>
+          <w:rFonts w:ascii="Times New Roman" w:hAnsi="Times New Roman" w:cs="Times New Roman"/>
+          <w:b/>
+          <w:bCs/>
+          <w:sz w:val="28"/>
+          <w:szCs w:val="28"/>
+        </w:rPr>
+        <w:lastRenderedPageBreak/>
+        <w:t>Datos abstractos</w:t>
+      </w:r>
+    </w:p>
+    <w:p>
+      <w:pPr>
+        <w:pStyle w:val="NormasAPA"/>
+      </w:pPr>
+      <w:r>
+        <w:t>Los tipos de datos abstractos (TDA o ADT en inglés) son conjuntos de datos con características y operaciones definidas que determinan su comportamiento. Se les llama "abstractos" porque conocemos las operaciones que realizan, pero no su implementación interna, lo que significa que sabemos qué hacen, pero no cómo lo hacen. Esta abstracción permite que su uso y comprensión sean más sencillos. Los TDA son fundamentales en la programación orientada a objetos, ya que facilitan la interacción con los datos de manera estructurada y eficiente.</w:t>
+      </w:r>
     </w:p>
     <w:p>
       <w:pPr>
         <w:pStyle w:val="NormasAPA"/>
         <w:ind w:firstLine="0"/>
+        <w:rPr>
+          <w:b/>
+          <w:bCs/>
+        </w:rPr>
+      </w:pPr>
+    </w:p>
+    <w:p>
+      <w:pPr>
+        <w:pStyle w:val="NormasAPA"/>
+        <w:ind w:firstLine="0"/>
+        <w:rPr>
+          <w:b/>
+          <w:bCs/>
+        </w:rPr>
+      </w:pPr>
+      <w:r>
+        <w:rPr>
+          <w:b/>
+          <w:bCs/>
+        </w:rPr>
+        <w:t xml:space="preserve">Definir </w:t>
+      </w:r>
+      <w:r>
+        <w:rPr>
+          <w:b/>
+          <w:bCs/>
+        </w:rPr>
+        <w:t>TDA</w:t>
+      </w:r>
+    </w:p>
+    <w:p>
+      <w:pPr>
+        <w:pStyle w:val="NormasAPA"/>
+      </w:pPr>
+      <w:r>
+        <w:t>Para definir un TDA, primero se analiza el problema que se quiere resolver para diseñar la estructura de datos adecuada. Se deben identificar las características principales, los tipos de datos necesarios y las operaciones que permitirán manipular estos datos (Joyanes, 2007). Luego, el TDA se implementa en un lenguaje de programación.</w:t>
+      </w:r>
+    </w:p>
+    <w:p>
+      <w:pPr>
+        <w:pStyle w:val="NormasAPA"/>
+        <w:ind w:firstLine="0"/>
+      </w:pPr>
+    </w:p>
+    <w:p>
+      <w:pPr>
+        <w:pStyle w:val="NormasAPA"/>
+        <w:ind w:firstLine="0"/>
+      </w:pPr>
+      <w:r>
+        <w:rPr>
+          <w:b/>
+          <w:bCs/>
+        </w:rPr>
+        <w:t>Ejemplo</w:t>
+      </w:r>
+      <w:r>
+        <w:t xml:space="preserve">: </w:t>
+      </w:r>
+    </w:p>
+    <w:p>
+      <w:pPr>
+        <w:pStyle w:val="NormasAPA"/>
+      </w:pPr>
+      <w:r>
+        <w:t>Se necesita una estructura para almacenar las medidas de un triángulo, validar si es equilátero y calcular su perímetro. Los datos son las medidas de los lados, y las operaciones incluyen calcular el perímetro y comparar los lados para verificar si es equilátero.</w:t>
+      </w:r>
+    </w:p>
+    <w:p>
+      <w:pPr>
+        <w:pStyle w:val="NormasAPA"/>
+        <w:ind w:firstLine="0"/>
+        <w:rPr>
+          <w:b/>
+          <w:bCs/>
+        </w:rPr>
       </w:pPr>
     </w:p>
     <w:sectPr>
@@ -1658,7 +2100,7 @@
   <w:style w:type="paragraph" w:default="1" w:styleId="Normal">
     <w:name w:val="Normal"/>
     <w:qFormat/>
-    <w:rsid w:val="00385A47"/>
+    <w:rsid w:val="004C748C"/>
     <w:rPr>
       <w:lang w:val="es-CO"/>
     </w:rPr>
@@ -1864,7 +2306,6 @@
   <w:style w:type="character" w:default="1" w:styleId="DefaultParagraphFont">
     <w:name w:val="Default Paragraph Font"/>
     <w:uiPriority w:val="1"/>
-    <w:semiHidden/>
     <w:unhideWhenUsed/>
   </w:style>
   <w:style w:type="table" w:default="1" w:styleId="TableNormal">

</xml_diff>